<commit_message>
OVING1: Add answers to the rest of the tasks
</commit_message>
<xml_diff>
--- a/oving1/somaen_answers.docx
+++ b/oving1/somaen_answers.docx
@@ -4,59 +4,37 @@
   <w:body>
     <w:p>
       <w:r>
-        <w:t xml:space="preserve">TDT4205 - </w:t>
-      </w:r>
-      <w:proofErr w:type="spellStart"/>
-      <w:r>
-        <w:t>Exercise</w:t>
-      </w:r>
-      <w:proofErr w:type="spellEnd"/>
-      <w:r>
-        <w:t xml:space="preserve"> 1</w:t>
-      </w:r>
-    </w:p>
-    <w:p>
-      <w:r>
-        <w:t xml:space="preserve">Einar Johan </w:t>
-      </w:r>
-      <w:proofErr w:type="spellStart"/>
-      <w:r>
-        <w:t>Trøan</w:t>
-      </w:r>
-      <w:proofErr w:type="spellEnd"/>
-      <w:r>
-        <w:t xml:space="preserve"> </w:t>
-      </w:r>
-      <w:proofErr w:type="spellStart"/>
-      <w:r>
-        <w:t>Sømåen</w:t>
-      </w:r>
-      <w:proofErr w:type="spellEnd"/>
+        <w:t>TDT4205 - Exercise 1</w:t>
+      </w:r>
+    </w:p>
+    <w:p>
+      <w:r>
+        <w:t>Einar Johan Trøan Sømåen</w:t>
+      </w:r>
+      <w:r>
+        <w:t xml:space="preserve"> (somaen)</w:t>
+      </w:r>
     </w:p>
     <w:p/>
     <w:p>
+      <w:pPr>
+        <w:pStyle w:val="Overskrift3"/>
+      </w:pPr>
       <w:r>
         <w:t>Task 1</w:t>
       </w:r>
-    </w:p>
-    <w:p>
-      <w:proofErr w:type="spellStart"/>
-      <w:r>
-        <w:t>GCC</w:t>
-      </w:r>
-      <w:proofErr w:type="spellEnd"/>
-      <w:r>
-        <w:t xml:space="preserve"> 4.2.4</w:t>
-      </w:r>
-    </w:p>
-    <w:p>
-      <w:proofErr w:type="spellStart"/>
-      <w:r>
-        <w:t>Flex</w:t>
-      </w:r>
-      <w:proofErr w:type="spellEnd"/>
-      <w:r>
-        <w:t xml:space="preserve"> 2.5.34</w:t>
+      <w:r>
+        <w:t>:</w:t>
+      </w:r>
+    </w:p>
+    <w:p>
+      <w:r>
+        <w:t>GCC 4.2.4</w:t>
+      </w:r>
+    </w:p>
+    <w:p>
+      <w:r>
+        <w:t>Flex 2.5.34</w:t>
       </w:r>
     </w:p>
     <w:p>
@@ -64,8 +42,403 @@
         <w:t>Bison 2.3</w:t>
       </w:r>
     </w:p>
+    <w:p/>
+    <w:p>
+      <w:pPr>
+        <w:pStyle w:val="Overskrift3"/>
+      </w:pPr>
+      <w:r>
+        <w:t>Task 2:</w:t>
+      </w:r>
+    </w:p>
+    <w:p>
+      <w:r>
+        <w:t>A lexical analyzer parses the input into valid tokens (if it consists of valid lexema), while an acceptor merely determines whether the input is valid lexema for our language.</w:t>
+      </w:r>
+    </w:p>
+    <w:p/>
+    <w:p>
+      <w:pPr>
+        <w:pStyle w:val="Overskrift3"/>
+      </w:pPr>
+      <w:r>
+        <w:t>Task 3:</w:t>
+      </w:r>
+    </w:p>
+    <w:p>
+      <w:r>
+        <w:rPr>
+          <w:noProof/>
+          <w:lang w:val="en-US" w:eastAsia="nb-NO"/>
+        </w:rPr>
+        <w:drawing>
+          <wp:inline distT="0" distB="0" distL="0" distR="0">
+            <wp:extent cx="4978400" cy="2324100"/>
+            <wp:effectExtent l="0" t="0" r="0" b="0"/>
+            <wp:docPr id="1" name="Bilde 1"/>
+            <wp:cNvGraphicFramePr>
+              <a:graphicFrameLocks xmlns:a="http://schemas.openxmlformats.org/drawingml/2006/main" noChangeAspect="1"/>
+            </wp:cNvGraphicFramePr>
+            <a:graphic xmlns:a="http://schemas.openxmlformats.org/drawingml/2006/main">
+              <a:graphicData uri="http://schemas.openxmlformats.org/drawingml/2006/picture">
+                <pic:pic xmlns:pic="http://schemas.openxmlformats.org/drawingml/2006/picture">
+                  <pic:nvPicPr>
+                    <pic:cNvPr id="0" name="Picture 1"/>
+                    <pic:cNvPicPr>
+                      <a:picLocks noChangeAspect="1" noChangeArrowheads="1"/>
+                    </pic:cNvPicPr>
+                  </pic:nvPicPr>
+                  <ve:AlternateContent>
+                    <ve:Choice xmlns:ma="http://schemas.microsoft.com/office/mac/drawingml/2008/main" Requires="ma">
+                      <pic:blipFill>
+                        <a:blip r:embed="rId4"/>
+                        <a:srcRect/>
+                        <a:stretch>
+                          <a:fillRect/>
+                        </a:stretch>
+                      </pic:blipFill>
+                    </ve:Choice>
+                    <ve:Fallback>
+                      <pic:blipFill>
+                        <a:blip r:embed="rId5"/>
+                        <a:srcRect/>
+                        <a:stretch>
+                          <a:fillRect/>
+                        </a:stretch>
+                      </pic:blipFill>
+                    </ve:Fallback>
+                  </ve:AlternateContent>
+                  <pic:spPr bwMode="auto">
+                    <a:xfrm>
+                      <a:off x="0" y="0"/>
+                      <a:ext cx="4978400" cy="2324100"/>
+                    </a:xfrm>
+                    <a:prstGeom prst="rect">
+                      <a:avLst/>
+                    </a:prstGeom>
+                    <a:noFill/>
+                    <a:ln w="9525">
+                      <a:noFill/>
+                      <a:miter lim="800000"/>
+                      <a:headEnd/>
+                      <a:tailEnd/>
+                    </a:ln>
+                  </pic:spPr>
+                </pic:pic>
+              </a:graphicData>
+            </a:graphic>
+          </wp:inline>
+        </w:drawing>
+      </w:r>
+      <w:r>
+        <w:t>1(0|1)*00(0|1)*</w:t>
+      </w:r>
+    </w:p>
+    <w:p/>
+    <w:p>
+      <w:r>
+        <w:t>I have named my states A-D to avoid confusion with the numbers used for transition-values.</w:t>
+      </w:r>
+    </w:p>
+    <w:p/>
+    <w:p>
+      <w:r>
+        <w:t>3.2: This language describes any binary number that starts with 1, and then has any number of 0s or 1s followed by a pair of 00s and then any number of 0s or 1s</w:t>
+      </w:r>
+    </w:p>
+    <w:p>
+      <w:r>
+        <w:t>Valid examples:</w:t>
+      </w:r>
+    </w:p>
+    <w:p>
+      <w:r>
+        <w:t>100</w:t>
+      </w:r>
+    </w:p>
+    <w:p>
+      <w:r>
+        <w:t>10101010100111</w:t>
+      </w:r>
+    </w:p>
+    <w:p>
+      <w:r>
+        <w:t>111100</w:t>
+      </w:r>
+    </w:p>
+    <w:p>
+      <w:r>
+        <w:t>11100110011010</w:t>
+      </w:r>
+    </w:p>
+    <w:p/>
+    <w:p>
+      <w:r>
+        <w:t>3.3</w:t>
+      </w:r>
+    </w:p>
+    <w:tbl>
+      <w:tblPr>
+        <w:tblStyle w:val="Tabellrutenett"/>
+        <w:tblW w:w="0" w:type="auto"/>
+        <w:tblLook w:val="00BF"/>
+      </w:tblPr>
+      <w:tblGrid>
+        <w:gridCol w:w="959"/>
+        <w:gridCol w:w="850"/>
+        <w:gridCol w:w="709"/>
+      </w:tblGrid>
+      <w:tr>
+        <w:tc>
+          <w:tcPr>
+            <w:tcW w:w="959" w:type="dxa"/>
+          </w:tcPr>
+          <w:p>
+            <w:r>
+              <w:t>STATE</w:t>
+            </w:r>
+          </w:p>
+        </w:tc>
+        <w:tc>
+          <w:tcPr>
+            <w:tcW w:w="850" w:type="dxa"/>
+          </w:tcPr>
+          <w:p>
+            <w:r>
+              <w:t>0</w:t>
+            </w:r>
+          </w:p>
+        </w:tc>
+        <w:tc>
+          <w:tcPr>
+            <w:tcW w:w="709" w:type="dxa"/>
+          </w:tcPr>
+          <w:p>
+            <w:r>
+              <w:t>1</w:t>
+            </w:r>
+          </w:p>
+        </w:tc>
+      </w:tr>
+      <w:tr>
+        <w:tc>
+          <w:tcPr>
+            <w:tcW w:w="959" w:type="dxa"/>
+          </w:tcPr>
+          <w:p>
+            <w:r>
+              <w:t>A</w:t>
+            </w:r>
+          </w:p>
+        </w:tc>
+        <w:tc>
+          <w:tcPr>
+            <w:tcW w:w="850" w:type="dxa"/>
+          </w:tcPr>
+          <w:p>
+            <w:r>
+              <w:t>Ø</w:t>
+            </w:r>
+          </w:p>
+        </w:tc>
+        <w:tc>
+          <w:tcPr>
+            <w:tcW w:w="709" w:type="dxa"/>
+          </w:tcPr>
+          <w:p>
+            <w:r>
+              <w:t>{B}</w:t>
+            </w:r>
+          </w:p>
+        </w:tc>
+      </w:tr>
+      <w:tr>
+        <w:tc>
+          <w:tcPr>
+            <w:tcW w:w="959" w:type="dxa"/>
+          </w:tcPr>
+          <w:p>
+            <w:r>
+              <w:t>B</w:t>
+            </w:r>
+          </w:p>
+        </w:tc>
+        <w:tc>
+          <w:tcPr>
+            <w:tcW w:w="850" w:type="dxa"/>
+          </w:tcPr>
+          <w:p>
+            <w:r>
+              <w:t>{B,C}</w:t>
+            </w:r>
+          </w:p>
+        </w:tc>
+        <w:tc>
+          <w:tcPr>
+            <w:tcW w:w="709" w:type="dxa"/>
+          </w:tcPr>
+          <w:p>
+            <w:r>
+              <w:t>{B}</w:t>
+            </w:r>
+          </w:p>
+        </w:tc>
+      </w:tr>
+      <w:tr>
+        <w:tc>
+          <w:tcPr>
+            <w:tcW w:w="959" w:type="dxa"/>
+          </w:tcPr>
+          <w:p>
+            <w:r>
+              <w:t>C</w:t>
+            </w:r>
+          </w:p>
+        </w:tc>
+        <w:tc>
+          <w:tcPr>
+            <w:tcW w:w="850" w:type="dxa"/>
+          </w:tcPr>
+          <w:p>
+            <w:r>
+              <w:t>{D}</w:t>
+            </w:r>
+          </w:p>
+        </w:tc>
+        <w:tc>
+          <w:tcPr>
+            <w:tcW w:w="709" w:type="dxa"/>
+          </w:tcPr>
+          <w:p>
+            <w:r>
+              <w:t>Ø</w:t>
+            </w:r>
+          </w:p>
+        </w:tc>
+      </w:tr>
+      <w:tr>
+        <w:tc>
+          <w:tcPr>
+            <w:tcW w:w="959" w:type="dxa"/>
+          </w:tcPr>
+          <w:p>
+            <w:r>
+              <w:t>D</w:t>
+            </w:r>
+          </w:p>
+        </w:tc>
+        <w:tc>
+          <w:tcPr>
+            <w:tcW w:w="850" w:type="dxa"/>
+          </w:tcPr>
+          <w:p>
+            <w:r>
+              <w:t>{D}</w:t>
+            </w:r>
+          </w:p>
+        </w:tc>
+        <w:tc>
+          <w:tcPr>
+            <w:tcW w:w="709" w:type="dxa"/>
+          </w:tcPr>
+          <w:p>
+            <w:r>
+              <w:t>{D}</w:t>
+            </w:r>
+          </w:p>
+        </w:tc>
+      </w:tr>
+    </w:tbl>
     <w:p/>
     <w:p/>
+    <w:p/>
+    <w:p>
+      <w:pPr>
+        <w:pStyle w:val="Overskrift3"/>
+      </w:pPr>
+      <w:r>
+        <w:t>Task 4:</w:t>
+      </w:r>
+    </w:p>
+    <w:p>
+      <w:r>
+        <w:rPr>
+          <w:noProof/>
+          <w:lang w:val="en-US" w:eastAsia="nb-NO"/>
+        </w:rPr>
+        <w:drawing>
+          <wp:inline distT="0" distB="0" distL="0" distR="0">
+            <wp:extent cx="4292600" cy="4025900"/>
+            <wp:effectExtent l="0" t="0" r="0" b="0"/>
+            <wp:docPr id="2" name="Bilde 2"/>
+            <wp:cNvGraphicFramePr>
+              <a:graphicFrameLocks xmlns:a="http://schemas.openxmlformats.org/drawingml/2006/main" noChangeAspect="1"/>
+            </wp:cNvGraphicFramePr>
+            <a:graphic xmlns:a="http://schemas.openxmlformats.org/drawingml/2006/main">
+              <a:graphicData uri="http://schemas.openxmlformats.org/drawingml/2006/picture">
+                <pic:pic xmlns:pic="http://schemas.openxmlformats.org/drawingml/2006/picture">
+                  <pic:nvPicPr>
+                    <pic:cNvPr id="0" name="Picture 2"/>
+                    <pic:cNvPicPr>
+                      <a:picLocks noChangeAspect="1" noChangeArrowheads="1"/>
+                    </pic:cNvPicPr>
+                  </pic:nvPicPr>
+                  <ve:AlternateContent>
+                    <ve:Choice xmlns:ma="http://schemas.microsoft.com/office/mac/drawingml/2008/main" Requires="ma">
+                      <pic:blipFill>
+                        <a:blip r:embed="rId6"/>
+                        <a:srcRect/>
+                        <a:stretch>
+                          <a:fillRect/>
+                        </a:stretch>
+                      </pic:blipFill>
+                    </ve:Choice>
+                    <ve:Fallback>
+                      <pic:blipFill>
+                        <a:blip r:embed="rId7"/>
+                        <a:srcRect/>
+                        <a:stretch>
+                          <a:fillRect/>
+                        </a:stretch>
+                      </pic:blipFill>
+                    </ve:Fallback>
+                  </ve:AlternateContent>
+                  <pic:spPr bwMode="auto">
+                    <a:xfrm>
+                      <a:off x="0" y="0"/>
+                      <a:ext cx="4292600" cy="4025900"/>
+                    </a:xfrm>
+                    <a:prstGeom prst="rect">
+                      <a:avLst/>
+                    </a:prstGeom>
+                    <a:noFill/>
+                    <a:ln w="9525">
+                      <a:noFill/>
+                      <a:miter lim="800000"/>
+                      <a:headEnd/>
+                      <a:tailEnd/>
+                    </a:ln>
+                  </pic:spPr>
+                </pic:pic>
+              </a:graphicData>
+            </a:graphic>
+          </wp:inline>
+        </w:drawing>
+      </w:r>
+    </w:p>
+    <w:p>
+      <w:pPr>
+        <w:pStyle w:val="Overskrift3"/>
+      </w:pPr>
+      <w:r>
+        <w:t>Task 5:</w:t>
+      </w:r>
+    </w:p>
+    <w:p>
+      <w:r>
+        <w:t>See attached source-code.</w:t>
+      </w:r>
+    </w:p>
     <w:sectPr>
       <w:pgSz w:w="11900" w:h="16840"/>
       <w:pgMar w:top="1417" w:right="1417" w:bottom="1417" w:left="1417" w:gutter="0"/>
@@ -231,6 +604,28 @@
     <w:qFormat/>
     <w:rsid w:val="004A2329"/>
   </w:style>
+  <w:style w:type="paragraph" w:styleId="Overskrift3">
+    <w:name w:val="heading 3"/>
+    <w:basedOn w:val="Normal"/>
+    <w:next w:val="Normal"/>
+    <w:link w:val="Overskrift3Tegn"/>
+    <w:uiPriority w:val="9"/>
+    <w:unhideWhenUsed/>
+    <w:qFormat/>
+    <w:rsid w:val="007102E8"/>
+    <w:pPr>
+      <w:keepNext/>
+      <w:keepLines/>
+      <w:spacing w:before="200"/>
+      <w:outlineLvl w:val="2"/>
+    </w:pPr>
+    <w:rPr>
+      <w:rFonts w:asciiTheme="majorHAnsi" w:eastAsiaTheme="majorEastAsia" w:hAnsiTheme="majorHAnsi" w:cstheme="majorBidi"/>
+      <w:b/>
+      <w:bCs/>
+      <w:color w:val="4F81BD" w:themeColor="accent1"/>
+    </w:rPr>
+  </w:style>
   <w:style w:type="character" w:default="1" w:styleId="Standardskriftforavsnitt">
     <w:name w:val="Default Paragraph Font"/>
     <w:semiHidden/>
@@ -255,6 +650,42 @@
     <w:name w:val="No List"/>
     <w:semiHidden/>
     <w:unhideWhenUsed/>
+  </w:style>
+  <w:style w:type="character" w:customStyle="1" w:styleId="Overskrift3Tegn">
+    <w:name w:val="Overskrift 3 Tegn"/>
+    <w:basedOn w:val="Standardskriftforavsnitt"/>
+    <w:link w:val="Overskrift3"/>
+    <w:uiPriority w:val="9"/>
+    <w:rsid w:val="007102E8"/>
+    <w:rPr>
+      <w:rFonts w:asciiTheme="majorHAnsi" w:eastAsiaTheme="majorEastAsia" w:hAnsiTheme="majorHAnsi" w:cstheme="majorBidi"/>
+      <w:b/>
+      <w:bCs/>
+      <w:color w:val="4F81BD" w:themeColor="accent1"/>
+    </w:rPr>
+  </w:style>
+  <w:style w:type="table" w:styleId="Tabellrutenett">
+    <w:name w:val="Table Grid"/>
+    <w:basedOn w:val="Vanligtabell"/>
+    <w:uiPriority w:val="59"/>
+    <w:rsid w:val="003568A2"/>
+    <w:tblPr>
+      <w:tblInd w:w="0" w:type="dxa"/>
+      <w:tblBorders>
+        <w:top w:val="single" w:sz="4" w:space="0" w:color="000000" w:themeColor="text1"/>
+        <w:left w:val="single" w:sz="4" w:space="0" w:color="000000" w:themeColor="text1"/>
+        <w:bottom w:val="single" w:sz="4" w:space="0" w:color="000000" w:themeColor="text1"/>
+        <w:right w:val="single" w:sz="4" w:space="0" w:color="000000" w:themeColor="text1"/>
+        <w:insideH w:val="single" w:sz="4" w:space="0" w:color="000000" w:themeColor="text1"/>
+        <w:insideV w:val="single" w:sz="4" w:space="0" w:color="000000" w:themeColor="text1"/>
+      </w:tblBorders>
+      <w:tblCellMar>
+        <w:top w:w="0" w:type="dxa"/>
+        <w:left w:w="108" w:type="dxa"/>
+        <w:bottom w:w="0" w:type="dxa"/>
+        <w:right w:w="108" w:type="dxa"/>
+      </w:tblCellMar>
+    </w:tblPr>
   </w:style>
 </w:styles>
 </file>

</xml_diff>

<commit_message>
OVING 2 added files
</commit_message>
<xml_diff>
--- a/oving1/somaen_answers.docx
+++ b/oving1/somaen_answers.docx
@@ -88,8 +88,8 @@
                       <a:picLocks noChangeAspect="1" noChangeArrowheads="1"/>
                     </pic:cNvPicPr>
                   </pic:nvPicPr>
-                  <ve:AlternateContent>
-                    <ve:Choice xmlns:ma="http://schemas.microsoft.com/office/mac/drawingml/2008/main" Requires="ma">
+                  <ve:AlternateContent xmlns:ma="http://schemas.microsoft.com/office/mac/drawingml/2008/main">
+                    <ve:Choice Requires="ma">
                       <pic:blipFill>
                         <a:blip r:embed="rId4"/>
                         <a:srcRect/>
@@ -98,7 +98,7 @@
                         </a:stretch>
                       </pic:blipFill>
                     </ve:Choice>
-                    <ve:Fallback>
+                    <ve:Fallback xmlns:pic="http://schemas.openxmlformats.org/drawingml/2006/picture" xmlns:a="http://schemas.openxmlformats.org/drawingml/2006/main" xmlns:wne="http://schemas.microsoft.com/office/word/2006/wordml" xmlns:w="http://schemas.openxmlformats.org/wordprocessingml/2006/main" xmlns:w10="urn:schemas-microsoft-com:office:word" xmlns:wp="http://schemas.openxmlformats.org/drawingml/2006/wordprocessingDrawing" xmlns:v="urn:schemas-microsoft-com:vml" xmlns:m="http://schemas.openxmlformats.org/officeDocument/2006/math" xmlns:r="http://schemas.openxmlformats.org/officeDocument/2006/relationships" xmlns:o="urn:schemas-microsoft-com:office:office" xmlns:mv="urn:schemas-microsoft-com:mac:vml" xmlns:ve="http://schemas.openxmlformats.org/markup-compatibility/2006" xmlns:mo="http://schemas.microsoft.com/office/mac/office/2008/main" xmlns="">
                       <pic:blipFill>
                         <a:blip r:embed="rId5"/>
                         <a:srcRect/>
@@ -368,9 +368,9 @@
         </w:rPr>
         <w:drawing>
           <wp:inline distT="0" distB="0" distL="0" distR="0">
-            <wp:extent cx="4292600" cy="4025900"/>
+            <wp:extent cx="5756910" cy="3971913"/>
             <wp:effectExtent l="0" t="0" r="0" b="0"/>
-            <wp:docPr id="2" name="Bilde 2"/>
+            <wp:docPr id="3" name="Bilde 1"/>
             <wp:cNvGraphicFramePr>
               <a:graphicFrameLocks xmlns:a="http://schemas.openxmlformats.org/drawingml/2006/main" noChangeAspect="1"/>
             </wp:cNvGraphicFramePr>
@@ -378,7 +378,7 @@
               <a:graphicData uri="http://schemas.openxmlformats.org/drawingml/2006/picture">
                 <pic:pic xmlns:pic="http://schemas.openxmlformats.org/drawingml/2006/picture">
                   <pic:nvPicPr>
-                    <pic:cNvPr id="0" name="Picture 2"/>
+                    <pic:cNvPr id="0" name="Picture 1"/>
                     <pic:cNvPicPr>
                       <a:picLocks noChangeAspect="1" noChangeArrowheads="1"/>
                     </pic:cNvPicPr>
@@ -406,7 +406,7 @@
                   <pic:spPr bwMode="auto">
                     <a:xfrm>
                       <a:off x="0" y="0"/>
-                      <a:ext cx="4292600" cy="4025900"/>
+                      <a:ext cx="5756910" cy="3971913"/>
                     </a:xfrm>
                     <a:prstGeom prst="rect">
                       <a:avLst/>
@@ -439,6 +439,21 @@
         <w:t>See attached source-code.</w:t>
       </w:r>
     </w:p>
+    <w:p/>
+    <w:p>
+      <w:r>
+        <w:t xml:space="preserve">Note: The string regex was a nut to crack, I ended up searching on the net, and finding a solution here: </w:t>
+      </w:r>
+      <w:hyperlink r:id="rId8" w:history="1">
+        <w:r>
+          <w:rPr>
+            <w:rStyle w:val="Hyperkobling"/>
+          </w:rPr>
+          <w:t>http://www.lysator.liu.se/c/ANSI-C-grammar-l.html</w:t>
+        </w:r>
+      </w:hyperlink>
+    </w:p>
+    <w:p/>
     <w:sectPr>
       <w:pgSz w:w="11900" w:h="16840"/>
       <w:pgMar w:top="1417" w:right="1417" w:bottom="1417" w:left="1417" w:gutter="0"/>
@@ -686,6 +701,18 @@
         <w:right w:w="108" w:type="dxa"/>
       </w:tblCellMar>
     </w:tblPr>
+  </w:style>
+  <w:style w:type="character" w:styleId="Hyperkobling">
+    <w:name w:val="Hyperlink"/>
+    <w:basedOn w:val="Standardskriftforavsnitt"/>
+    <w:uiPriority w:val="99"/>
+    <w:semiHidden/>
+    <w:unhideWhenUsed/>
+    <w:rsid w:val="00CD22BE"/>
+    <w:rPr>
+      <w:color w:val="0000FF" w:themeColor="hyperlink"/>
+      <w:u w:val="single"/>
+    </w:rPr>
   </w:style>
 </w:styles>
 </file>

</xml_diff>